<commit_message>
Fixed Typo in C&DH
</commit_message>
<xml_diff>
--- a/StandardOperatingProcedures/Native/Acronyms.docx
+++ b/StandardOperatingProcedures/Native/Acronyms.docx
@@ -10,6 +10,7 @@
           <w:docPartUnique/>
         </w:docPartObj>
       </w:sdtPr>
+      <w:sdtEndPr/>
       <w:sdtContent>
         <w:p>
           <w:r>
@@ -178,6 +179,7 @@
                                   <w:dataBinding w:prefixMappings="xmlns:ns0='http://purl.org/dc/elements/1.1/' xmlns:ns1='http://schemas.openxmlformats.org/package/2006/metadata/core-properties' " w:xpath="/ns1:coreProperties[1]/ns0:creator[1]" w:storeItemID="{6C3C8BC8-F283-45AE-878A-BAB7291924A1}"/>
                                   <w:text/>
                                 </w:sdtPr>
+                                <w:sdtEndPr/>
                                 <w:sdtContent>
                                   <w:p>
                                     <w:pPr>
@@ -238,6 +240,7 @@
                             <w:dataBinding w:prefixMappings="xmlns:ns0='http://purl.org/dc/elements/1.1/' xmlns:ns1='http://schemas.openxmlformats.org/package/2006/metadata/core-properties' " w:xpath="/ns1:coreProperties[1]/ns0:creator[1]" w:storeItemID="{6C3C8BC8-F283-45AE-878A-BAB7291924A1}"/>
                             <w:text/>
                           </w:sdtPr>
+                          <w:sdtEndPr/>
                           <w:sdtContent>
                             <w:p>
                               <w:pPr>
@@ -360,6 +363,7 @@
                                     <w:dataBinding w:prefixMappings="xmlns:ns0='http://schemas.microsoft.com/office/2006/coverPageProps'" w:xpath="/ns0:CoverPageProperties[1]/ns0:Abstract[1]" w:storeItemID="{55AF091B-3C7A-41E3-B477-F2FDAA23CFDA}"/>
                                     <w:text/>
                                   </w:sdtPr>
+                                  <w:sdtEndPr/>
                                   <w:sdtContent>
                                     <w:r>
                                       <w:rPr>
@@ -416,6 +420,7 @@
                               <w:dataBinding w:prefixMappings="xmlns:ns0='http://schemas.microsoft.com/office/2006/coverPageProps'" w:xpath="/ns0:CoverPageProperties[1]/ns0:Abstract[1]" w:storeItemID="{55AF091B-3C7A-41E3-B477-F2FDAA23CFDA}"/>
                               <w:text/>
                             </w:sdtPr>
+                            <w:sdtEndPr/>
                             <w:sdtContent>
                               <w:r>
                                 <w:rPr>
@@ -532,7 +537,7 @@
               </mc:Choice>
               <mc:Fallback>
                 <w:pict>
-                  <v:rect w14:anchorId="499ACADF" id="Rectangle 36" o:spid="_x0000_s1026" style="position:absolute;margin-left:0;margin-top:0;width:244.8pt;height:554.4pt;z-index:251659264;visibility:visible;mso-wrap-style:square;mso-width-percent:400;mso-height-percent:700;mso-left-percent:440;mso-top-percent:25;mso-wrap-distance-left:9pt;mso-wrap-distance-top:0;mso-wrap-distance-right:9pt;mso-wrap-distance-bottom:0;mso-position-horizontal-relative:page;mso-position-vertical-relative:page;mso-width-percent:400;mso-height-percent:700;mso-left-percent:440;mso-top-percent:25;mso-width-relative:page;mso-height-relative:page;v-text-anchor:middle" o:gfxdata="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" fillcolor="white [3212]" strokecolor="#5f131f [1614]" strokeweight="1.25pt">
+                  <v:rect w14:anchorId="0E0B987F" id="Rectangle 36" o:spid="_x0000_s1026" style="position:absolute;margin-left:0;margin-top:0;width:244.8pt;height:554.4pt;z-index:251659264;visibility:visible;mso-wrap-style:square;mso-width-percent:400;mso-height-percent:700;mso-left-percent:440;mso-top-percent:25;mso-wrap-distance-left:9pt;mso-wrap-distance-top:0;mso-wrap-distance-right:9pt;mso-wrap-distance-bottom:0;mso-position-horizontal-relative:page;mso-position-vertical-relative:page;mso-width-percent:400;mso-height-percent:700;mso-left-percent:440;mso-top-percent:25;mso-width-relative:page;mso-height-relative:page;v-text-anchor:middle" o:gfxdata="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" fillcolor="white [3212]" strokecolor="#5f131f [1614]" strokeweight="1.25pt">
                     <w10:wrap anchorx="page" anchory="page"/>
                   </v:rect>
                 </w:pict>
@@ -629,7 +634,7 @@
               </mc:Choice>
               <mc:Fallback>
                 <w:pict>
-                  <v:rect w14:anchorId="74DD0736" id="Rectangle 37" o:spid="_x0000_s1026" style="position:absolute;margin-left:0;margin-top:0;width:226.45pt;height:9.35pt;z-index:251662336;visibility:visible;mso-wrap-style:square;mso-width-percent:370;mso-height-percent:0;mso-left-percent:455;mso-top-percent:690;mso-wrap-distance-left:9pt;mso-wrap-distance-top:0;mso-wrap-distance-right:9pt;mso-wrap-distance-bottom:0;mso-position-horizontal-relative:page;mso-position-vertical-relative:page;mso-width-percent:370;mso-height-percent:0;mso-left-percent:455;mso-top-percent:690;mso-width-relative:page;mso-height-relative:margin;v-text-anchor:middle" o:gfxdata="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" fillcolor="#981e32 [3204]" stroked="f" strokeweight="2pt">
+                  <v:rect w14:anchorId="479928B7" id="Rectangle 37" o:spid="_x0000_s1026" style="position:absolute;margin-left:0;margin-top:0;width:226.45pt;height:9.35pt;z-index:251662336;visibility:visible;mso-wrap-style:square;mso-width-percent:370;mso-height-percent:0;mso-left-percent:455;mso-top-percent:690;mso-wrap-distance-left:9pt;mso-wrap-distance-top:0;mso-wrap-distance-right:9pt;mso-wrap-distance-bottom:0;mso-position-horizontal-relative:page;mso-position-vertical-relative:page;mso-width-percent:370;mso-height-percent:0;mso-left-percent:455;mso-top-percent:690;mso-width-relative:page;mso-height-relative:margin;v-text-anchor:middle" o:gfxdata="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" fillcolor="#981e32 [3204]" stroked="f" strokeweight="2pt">
                     <w10:wrap anchorx="page" anchory="page"/>
                   </v:rect>
                 </w:pict>
@@ -708,6 +713,7 @@
                                   <w:dataBinding w:prefixMappings="xmlns:ns0='http://schemas.openxmlformats.org/package/2006/metadata/core-properties' xmlns:ns1='http://purl.org/dc/elements/1.1/'" w:xpath="/ns0:coreProperties[1]/ns1:title[1]" w:storeItemID="{6C3C8BC8-F283-45AE-878A-BAB7291924A1}"/>
                                   <w:text/>
                                 </w:sdtPr>
+                                <w:sdtEndPr/>
                                 <w:sdtContent>
                                   <w:p>
                                     <w:pPr>
@@ -746,6 +752,7 @@
                                   <w:dataBinding w:prefixMappings="xmlns:ns0='http://schemas.openxmlformats.org/package/2006/metadata/core-properties' xmlns:ns1='http://purl.org/dc/elements/1.1/'" w:xpath="/ns0:coreProperties[1]/ns1:subject[1]" w:storeItemID="{6C3C8BC8-F283-45AE-878A-BAB7291924A1}"/>
                                   <w:text/>
                                 </w:sdtPr>
+                                <w:sdtEndPr/>
                                 <w:sdtContent>
                                   <w:p>
                                     <w:pPr>
@@ -815,6 +822,7 @@
                                     <w:dataBinding w:prefixMappings="xmlns:ns0='http://purl.org/dc/elements/1.1/' xmlns:ns1='http://schemas.openxmlformats.org/package/2006/metadata/core-properties' " w:xpath="/ns1:coreProperties[1]/ns1:contentStatus[1]" w:storeItemID="{6C3C8BC8-F283-45AE-878A-BAB7291924A1}"/>
                                     <w:text/>
                                   </w:sdtPr>
+                                  <w:sdtEndPr/>
                                   <w:sdtContent>
                                     <w:r>
                                       <w:rPr>
@@ -824,7 +832,17 @@
                                         <w:sz w:val="32"/>
                                         <w:szCs w:val="40"/>
                                       </w:rPr>
-                                      <w:t>1.3.0</w:t>
+                                      <w:t>1.3.</w:t>
+                                    </w:r>
+                                    <w:r>
+                                      <w:rPr>
+                                        <w:rFonts w:ascii="Neuton" w:hAnsi="Neuton" w:cs="Neuton"/>
+                                        <w:noProof/>
+                                        <w:color w:val="5E6A71" w:themeColor="text2"/>
+                                        <w:sz w:val="32"/>
+                                        <w:szCs w:val="40"/>
+                                      </w:rPr>
+                                      <w:t>1</w:t>
                                     </w:r>
                                   </w:sdtContent>
                                 </w:sdt>
@@ -868,6 +886,7 @@
                             <w:dataBinding w:prefixMappings="xmlns:ns0='http://schemas.openxmlformats.org/package/2006/metadata/core-properties' xmlns:ns1='http://purl.org/dc/elements/1.1/'" w:xpath="/ns0:coreProperties[1]/ns1:title[1]" w:storeItemID="{6C3C8BC8-F283-45AE-878A-BAB7291924A1}"/>
                             <w:text/>
                           </w:sdtPr>
+                          <w:sdtEndPr/>
                           <w:sdtContent>
                             <w:p>
                               <w:pPr>
@@ -906,6 +925,7 @@
                             <w:dataBinding w:prefixMappings="xmlns:ns0='http://schemas.openxmlformats.org/package/2006/metadata/core-properties' xmlns:ns1='http://purl.org/dc/elements/1.1/'" w:xpath="/ns0:coreProperties[1]/ns1:subject[1]" w:storeItemID="{6C3C8BC8-F283-45AE-878A-BAB7291924A1}"/>
                             <w:text/>
                           </w:sdtPr>
+                          <w:sdtEndPr/>
                           <w:sdtContent>
                             <w:p>
                               <w:pPr>
@@ -975,6 +995,7 @@
                               <w:dataBinding w:prefixMappings="xmlns:ns0='http://purl.org/dc/elements/1.1/' xmlns:ns1='http://schemas.openxmlformats.org/package/2006/metadata/core-properties' " w:xpath="/ns1:coreProperties[1]/ns1:contentStatus[1]" w:storeItemID="{6C3C8BC8-F283-45AE-878A-BAB7291924A1}"/>
                               <w:text/>
                             </w:sdtPr>
+                            <w:sdtEndPr/>
                             <w:sdtContent>
                               <w:r>
                                 <w:rPr>
@@ -984,7 +1005,17 @@
                                   <w:sz w:val="32"/>
                                   <w:szCs w:val="40"/>
                                 </w:rPr>
-                                <w:t>1.3.0</w:t>
+                                <w:t>1.3.</w:t>
+                              </w:r>
+                              <w:r>
+                                <w:rPr>
+                                  <w:rFonts w:ascii="Neuton" w:hAnsi="Neuton" w:cs="Neuton"/>
+                                  <w:noProof/>
+                                  <w:color w:val="5E6A71" w:themeColor="text2"/>
+                                  <w:sz w:val="32"/>
+                                  <w:szCs w:val="40"/>
+                                </w:rPr>
+                                <w:t>1</w:t>
                               </w:r>
                             </w:sdtContent>
                           </w:sdt>
@@ -2824,8 +2855,6 @@
               </w:rPr>
               <w:t>1.1.24 X</w:t>
             </w:r>
-            <w:bookmarkStart w:id="0" w:name="_GoBack"/>
-            <w:bookmarkEnd w:id="0"/>
             <w:r>
               <w:rPr>
                 <w:noProof/>
@@ -3034,34 +3063,34 @@
       <w:pPr>
         <w:pStyle w:val="Heading1"/>
       </w:pPr>
-      <w:bookmarkStart w:id="1" w:name="_Toc508538536"/>
-      <w:bookmarkStart w:id="2" w:name="_Toc519976919"/>
+      <w:bookmarkStart w:id="0" w:name="_Toc508538536"/>
+      <w:bookmarkStart w:id="1" w:name="_Toc519976919"/>
       <w:r>
         <w:lastRenderedPageBreak/>
         <w:t>1 List of Acronyms and Abbreviations</w:t>
       </w:r>
+      <w:bookmarkEnd w:id="0"/>
       <w:bookmarkEnd w:id="1"/>
+    </w:p>
+    <w:p>
+      <w:pPr>
+        <w:ind w:firstLine="720"/>
+      </w:pPr>
+      <w:r>
+        <w:t>The purpose of abbreviations and acronyms is for ease of speaking and writing. The ones listed in section 1.1.1 – 1.1.26 are commonly used in aerospace and are applicable to Cougs in Space</w:t>
+      </w:r>
+    </w:p>
+    <w:p>
+      <w:pPr>
+        <w:pStyle w:val="Heading2"/>
+      </w:pPr>
+      <w:bookmarkStart w:id="2" w:name="_Toc508538537"/>
+      <w:bookmarkStart w:id="3" w:name="_Toc519976920"/>
+      <w:r>
+        <w:t>1.1.1 A</w:t>
+      </w:r>
       <w:bookmarkEnd w:id="2"/>
-    </w:p>
-    <w:p>
-      <w:pPr>
-        <w:ind w:firstLine="720"/>
-      </w:pPr>
-      <w:r>
-        <w:t>The purpose of abbreviations and acronyms is for ease of speaking and writing. The ones listed in section 1.1.1 – 1.1.26 are commonly used in aerospace and are applicable to Cougs in Space</w:t>
-      </w:r>
-    </w:p>
-    <w:p>
-      <w:pPr>
-        <w:pStyle w:val="Heading2"/>
-      </w:pPr>
-      <w:bookmarkStart w:id="3" w:name="_Toc508538537"/>
-      <w:bookmarkStart w:id="4" w:name="_Toc519976920"/>
-      <w:r>
-        <w:t>1.1.1 A</w:t>
-      </w:r>
       <w:bookmarkEnd w:id="3"/>
-      <w:bookmarkEnd w:id="4"/>
       <w:r>
         <w:t xml:space="preserve"> </w:t>
       </w:r>
@@ -3180,13 +3209,13 @@
       <w:pPr>
         <w:pStyle w:val="Heading2"/>
       </w:pPr>
-      <w:bookmarkStart w:id="5" w:name="_Toc508538538"/>
-      <w:bookmarkStart w:id="6" w:name="_Toc519976921"/>
+      <w:bookmarkStart w:id="4" w:name="_Toc508538538"/>
+      <w:bookmarkStart w:id="5" w:name="_Toc519976921"/>
       <w:r>
         <w:t>1.1.2 B</w:t>
       </w:r>
+      <w:bookmarkEnd w:id="4"/>
       <w:bookmarkEnd w:id="5"/>
-      <w:bookmarkEnd w:id="6"/>
       <w:r>
         <w:t xml:space="preserve"> </w:t>
       </w:r>
@@ -3238,15 +3267,15 @@
       <w:pPr>
         <w:pStyle w:val="Heading2"/>
       </w:pPr>
+      <w:bookmarkStart w:id="6" w:name="_1.1.3_C"/>
       <w:bookmarkStart w:id="7" w:name="_Toc508538539"/>
-      <w:bookmarkStart w:id="8" w:name="_1.1.3_C"/>
-      <w:bookmarkStart w:id="9" w:name="_Toc519976922"/>
+      <w:bookmarkStart w:id="8" w:name="_Toc519976922"/>
+      <w:bookmarkEnd w:id="6"/>
+      <w:r>
+        <w:t>1.1.3 C</w:t>
+      </w:r>
+      <w:bookmarkEnd w:id="7"/>
       <w:bookmarkEnd w:id="8"/>
-      <w:r>
-        <w:t>1.1.3 C</w:t>
-      </w:r>
-      <w:bookmarkEnd w:id="7"/>
-      <w:bookmarkEnd w:id="9"/>
     </w:p>
     <w:p>
       <w:pPr>
@@ -3365,7 +3394,18 @@
       </w:pPr>
       <w:r>
         <w:lastRenderedPageBreak/>
-        <w:t xml:space="preserve">Subsystem that performs the following responsibilities and comprised of the following components IHU and a </w:t>
+        <w:t xml:space="preserve">Subsystem that performs the following responsibilities and comprised of the </w:t>
+      </w:r>
+      <w:hyperlink w:anchor="_1.1.9_I" w:history="1">
+        <w:r>
+          <w:rPr>
+            <w:rStyle w:val="Hyperlink"/>
+          </w:rPr>
+          <w:t>IHU</w:t>
+        </w:r>
+      </w:hyperlink>
+      <w:r>
+        <w:t xml:space="preserve"> and a </w:t>
       </w:r>
       <w:proofErr w:type="gramStart"/>
       <w:r>
@@ -3612,13 +3652,13 @@
       <w:pPr>
         <w:pStyle w:val="Heading2"/>
       </w:pPr>
-      <w:bookmarkStart w:id="10" w:name="_Toc508538540"/>
-      <w:bookmarkStart w:id="11" w:name="_Toc519976923"/>
+      <w:bookmarkStart w:id="9" w:name="_Toc508538540"/>
+      <w:bookmarkStart w:id="10" w:name="_Toc519976923"/>
       <w:r>
         <w:t>1.1.4 D</w:t>
       </w:r>
+      <w:bookmarkEnd w:id="9"/>
       <w:bookmarkEnd w:id="10"/>
-      <w:bookmarkEnd w:id="11"/>
       <w:r>
         <w:t xml:space="preserve"> </w:t>
       </w:r>
@@ -3691,16 +3731,16 @@
       <w:pPr>
         <w:pStyle w:val="Heading2"/>
       </w:pPr>
+      <w:bookmarkStart w:id="11" w:name="_1.1.5_E"/>
       <w:bookmarkStart w:id="12" w:name="_Toc508538541"/>
-      <w:bookmarkStart w:id="13" w:name="_1.1.5_E"/>
-      <w:bookmarkStart w:id="14" w:name="_Toc519976924"/>
-      <w:bookmarkEnd w:id="13"/>
+      <w:bookmarkStart w:id="13" w:name="_Toc519976924"/>
+      <w:bookmarkEnd w:id="11"/>
       <w:r>
         <w:lastRenderedPageBreak/>
         <w:t>1.1.5 E</w:t>
       </w:r>
       <w:bookmarkEnd w:id="12"/>
-      <w:bookmarkEnd w:id="14"/>
+      <w:bookmarkEnd w:id="13"/>
     </w:p>
     <w:p>
       <w:pPr>
@@ -3899,13 +3939,13 @@
       <w:pPr>
         <w:pStyle w:val="Heading2"/>
       </w:pPr>
-      <w:bookmarkStart w:id="15" w:name="_Toc508538542"/>
-      <w:bookmarkStart w:id="16" w:name="_Toc519976925"/>
+      <w:bookmarkStart w:id="14" w:name="_Toc508538542"/>
+      <w:bookmarkStart w:id="15" w:name="_Toc519976925"/>
       <w:r>
         <w:t>1.1.6 F</w:t>
       </w:r>
+      <w:bookmarkEnd w:id="14"/>
       <w:bookmarkEnd w:id="15"/>
-      <w:bookmarkEnd w:id="16"/>
     </w:p>
     <w:p>
       <w:pPr>
@@ -3973,13 +4013,13 @@
       <w:pPr>
         <w:pStyle w:val="Heading2"/>
       </w:pPr>
-      <w:bookmarkStart w:id="17" w:name="_Toc508538543"/>
-      <w:bookmarkStart w:id="18" w:name="_Toc519976926"/>
+      <w:bookmarkStart w:id="16" w:name="_Toc508538543"/>
+      <w:bookmarkStart w:id="17" w:name="_Toc519976926"/>
       <w:r>
         <w:t>1.1.7 G</w:t>
       </w:r>
+      <w:bookmarkEnd w:id="16"/>
       <w:bookmarkEnd w:id="17"/>
-      <w:bookmarkEnd w:id="18"/>
     </w:p>
     <w:p>
       <w:pPr>
@@ -4073,13 +4113,13 @@
       <w:pPr>
         <w:pStyle w:val="Heading2"/>
       </w:pPr>
-      <w:bookmarkStart w:id="19" w:name="_Toc508538544"/>
-      <w:bookmarkStart w:id="20" w:name="_Toc519976927"/>
+      <w:bookmarkStart w:id="18" w:name="_Toc508538544"/>
+      <w:bookmarkStart w:id="19" w:name="_Toc519976927"/>
       <w:r>
         <w:t>1.1.8 H</w:t>
       </w:r>
+      <w:bookmarkEnd w:id="18"/>
       <w:bookmarkEnd w:id="19"/>
-      <w:bookmarkEnd w:id="20"/>
     </w:p>
     <w:p>
       <w:pPr>
@@ -4110,13 +4150,15 @@
       <w:pPr>
         <w:pStyle w:val="Heading2"/>
       </w:pPr>
-      <w:bookmarkStart w:id="21" w:name="_Toc508538545"/>
-      <w:bookmarkStart w:id="22" w:name="_Toc519976928"/>
+      <w:bookmarkStart w:id="20" w:name="_Toc508538545"/>
+      <w:bookmarkStart w:id="21" w:name="_Toc519976928"/>
+      <w:bookmarkStart w:id="22" w:name="_1.1.9_I"/>
+      <w:bookmarkEnd w:id="22"/>
       <w:r>
         <w:t>1.1.9 I</w:t>
       </w:r>
+      <w:bookmarkEnd w:id="20"/>
       <w:bookmarkEnd w:id="21"/>
-      <w:bookmarkEnd w:id="22"/>
       <w:r>
         <w:t xml:space="preserve"> </w:t>
       </w:r>
@@ -4647,14 +4689,14 @@
       <w:pPr>
         <w:pStyle w:val="Heading2"/>
       </w:pPr>
-      <w:bookmarkStart w:id="35" w:name="_Toc508538552"/>
-      <w:bookmarkStart w:id="36" w:name="_1.1.16_P"/>
+      <w:bookmarkStart w:id="35" w:name="_1.1.16_P"/>
+      <w:bookmarkStart w:id="36" w:name="_Toc508538552"/>
       <w:bookmarkStart w:id="37" w:name="_Toc519976935"/>
+      <w:bookmarkEnd w:id="35"/>
+      <w:r>
+        <w:t>1.1.16 P</w:t>
+      </w:r>
       <w:bookmarkEnd w:id="36"/>
-      <w:r>
-        <w:t>1.1.16 P</w:t>
-      </w:r>
-      <w:bookmarkEnd w:id="35"/>
       <w:bookmarkEnd w:id="37"/>
       <w:r>
         <w:t xml:space="preserve"> </w:t>
@@ -4922,14 +4964,14 @@
       <w:pPr>
         <w:pStyle w:val="Heading2"/>
       </w:pPr>
-      <w:bookmarkStart w:id="42" w:name="_Toc508538555"/>
-      <w:bookmarkStart w:id="43" w:name="_1.1.19_S"/>
+      <w:bookmarkStart w:id="42" w:name="_1.1.19_S"/>
+      <w:bookmarkStart w:id="43" w:name="_Toc508538555"/>
       <w:bookmarkStart w:id="44" w:name="_Toc519976938"/>
+      <w:bookmarkEnd w:id="42"/>
+      <w:r>
+        <w:t>1.1.19 S</w:t>
+      </w:r>
       <w:bookmarkEnd w:id="43"/>
-      <w:r>
-        <w:t>1.1.19 S</w:t>
-      </w:r>
-      <w:bookmarkEnd w:id="42"/>
       <w:bookmarkEnd w:id="44"/>
       <w:r>
         <w:t xml:space="preserve"> </w:t>
@@ -5059,14 +5101,14 @@
       <w:pPr>
         <w:pStyle w:val="Heading2"/>
       </w:pPr>
-      <w:bookmarkStart w:id="45" w:name="_Toc508538556"/>
-      <w:bookmarkStart w:id="46" w:name="_1.1.20_T"/>
+      <w:bookmarkStart w:id="45" w:name="_1.1.20_T"/>
+      <w:bookmarkStart w:id="46" w:name="_Toc508538556"/>
       <w:bookmarkStart w:id="47" w:name="_Toc519976939"/>
+      <w:bookmarkEnd w:id="45"/>
+      <w:r>
+        <w:t>1.1.20 T</w:t>
+      </w:r>
       <w:bookmarkEnd w:id="46"/>
-      <w:r>
-        <w:t>1.1.20 T</w:t>
-      </w:r>
-      <w:bookmarkEnd w:id="45"/>
       <w:bookmarkEnd w:id="47"/>
     </w:p>
     <w:p>
@@ -5574,7 +5616,7 @@
             <w:color w:val="5E6A71" w:themeColor="text2"/>
             <w:sz w:val="32"/>
           </w:rPr>
-          <w:t>1.3.0</w:t>
+          <w:t>1.3.1</w:t>
         </w:r>
       </w:sdtContent>
     </w:sdt>
@@ -5884,7 +5926,7 @@
         <w:color w:val="5E6A71" w:themeColor="text2"/>
         <w:sz w:val="32"/>
       </w:rPr>
-      <w:t>21 July 2018</w:t>
+      <w:t>22 July 2018</w:t>
     </w:r>
     <w:r>
       <w:rPr>
@@ -6371,6 +6413,7 @@
                               <w:dataBinding w:prefixMappings="xmlns:ns0='http://schemas.openxmlformats.org/package/2006/metadata/core-properties' xmlns:ns1='http://purl.org/dc/elements/1.1/'" w:xpath="/ns0:coreProperties[1]/ns1:subject[1]" w:storeItemID="{6C3C8BC8-F283-45AE-878A-BAB7291924A1}"/>
                               <w:text/>
                             </w:sdtPr>
+                            <w:sdtEndPr/>
                             <w:sdtContent>
                               <w:r>
                                 <w:rPr>
@@ -6432,6 +6475,7 @@
                         <w:dataBinding w:prefixMappings="xmlns:ns0='http://schemas.openxmlformats.org/package/2006/metadata/core-properties' xmlns:ns1='http://purl.org/dc/elements/1.1/'" w:xpath="/ns0:coreProperties[1]/ns1:subject[1]" w:storeItemID="{6C3C8BC8-F283-45AE-878A-BAB7291924A1}"/>
                         <w:text/>
                       </w:sdtPr>
+                      <w:sdtEndPr/>
                       <w:sdtContent>
                         <w:r>
                           <w:rPr>
@@ -6524,6 +6568,7 @@
                             <w:dataBinding w:prefixMappings="xmlns:ns0='http://purl.org/dc/elements/1.1/' xmlns:ns1='http://schemas.openxmlformats.org/package/2006/metadata/core-properties' " w:xpath="/ns1:coreProperties[1]/ns0:title[1]" w:storeItemID="{6C3C8BC8-F283-45AE-878A-BAB7291924A1}"/>
                             <w:text/>
                           </w:sdtPr>
+                          <w:sdtEndPr/>
                           <w:sdtContent>
                             <w:p>
                               <w:pPr>
@@ -6581,6 +6626,7 @@
                       <w:dataBinding w:prefixMappings="xmlns:ns0='http://purl.org/dc/elements/1.1/' xmlns:ns1='http://schemas.openxmlformats.org/package/2006/metadata/core-properties' " w:xpath="/ns1:coreProperties[1]/ns0:title[1]" w:storeItemID="{6C3C8BC8-F283-45AE-878A-BAB7291924A1}"/>
                       <w:text/>
                     </w:sdtPr>
+                    <w:sdtEndPr/>
                     <w:sdtContent>
                       <w:p>
                         <w:pPr>
@@ -8204,7 +8250,7 @@
 </file>
 
 <file path=customXml/itemProps2.xml><?xml version="1.0" encoding="utf-8"?>
-<ds:datastoreItem xmlns:ds="http://schemas.openxmlformats.org/officeDocument/2006/customXml" ds:itemID="{EF5252D1-74F5-48AF-8AD8-72BA07F959EF}">
+<ds:datastoreItem xmlns:ds="http://schemas.openxmlformats.org/officeDocument/2006/customXml" ds:itemID="{91E4972B-C073-4A55-BF95-E5F44921A5D8}">
   <ds:schemaRefs>
     <ds:schemaRef ds:uri="http://schemas.openxmlformats.org/officeDocument/2006/bibliography"/>
   </ds:schemaRefs>

</xml_diff>